<commit_message>
[FIX] - Template wastu
</commit_message>
<xml_diff>
--- a/resources/template/template_tambahan_wastu.docx
+++ b/resources/template/template_tambahan_wastu.docx
@@ -12,8 +12,6 @@
           <w:szCs w:val="24"/>
         </w:rPr>
       </w:pPr>
-      <w:bookmarkStart w:id="0" w:name="_GoBack"/>
-      <w:bookmarkEnd w:id="0"/>
       <w:r>
         <w:rPr>
           <w:b/>
@@ -5139,7 +5137,16 @@
               </w:rPr>
             </w:pPr>
             <w:r>
-              <w:t>${siang_office_ccr_moco}</w:t>
+              <w:t>${</w:t>
+            </w:r>
+            <w:r>
+              <w:t>s</w:t>
+            </w:r>
+            <w:r>
+              <w:t>iang_dept_head_pitstop</w:t>
+            </w:r>
+            <w:r>
+              <w:t>}</w:t>
             </w:r>
           </w:p>
         </w:tc>
@@ -9036,6 +9043,531 @@
                 <w:rFonts w:ascii="Calibri" w:hAnsi="Calibri" w:cs="Calibri"/>
               </w:rPr>
               <w:t>${malam_security_laundry}</w:t>
+            </w:r>
+          </w:p>
+        </w:tc>
+      </w:tr>
+      <w:tr>
+        <w:trPr>
+          <w:trHeight w:val="267"/>
+        </w:trPr>
+        <w:tc>
+          <w:tcPr>
+            <w:tcW w:w="797" w:type="dxa"/>
+            <w:vMerge w:val="restart"/>
+            <w:shd w:val="clear" w:color="auto" w:fill="FBE4D5" w:themeFill="accent2" w:themeFillTint="33"/>
+            <w:vAlign w:val="center"/>
+          </w:tcPr>
+          <w:p>
+            <w:pPr>
+              <w:jc w:val="center"/>
+              <w:rPr>
+                <w:b/>
+                <w:bCs/>
+                <w:sz w:val="24"/>
+                <w:szCs w:val="24"/>
+              </w:rPr>
+            </w:pPr>
+            <w:r>
+              <w:rPr>
+                <w:b/>
+                <w:bCs/>
+                <w:sz w:val="24"/>
+                <w:szCs w:val="24"/>
+              </w:rPr>
+              <w:t>14</w:t>
+            </w:r>
+          </w:p>
+        </w:tc>
+        <w:tc>
+          <w:tcPr>
+            <w:tcW w:w="1913" w:type="dxa"/>
+            <w:vMerge w:val="restart"/>
+            <w:shd w:val="clear" w:color="auto" w:fill="FBE4D5" w:themeFill="accent2" w:themeFillTint="33"/>
+            <w:vAlign w:val="center"/>
+          </w:tcPr>
+          <w:p>
+            <w:pPr>
+              <w:jc w:val="center"/>
+              <w:rPr>
+                <w:b/>
+                <w:bCs/>
+                <w:sz w:val="24"/>
+                <w:szCs w:val="24"/>
+              </w:rPr>
+            </w:pPr>
+            <w:r>
+              <w:rPr>
+                <w:b/>
+                <w:bCs/>
+                <w:sz w:val="24"/>
+                <w:szCs w:val="24"/>
+              </w:rPr>
+              <w:t>MK TAMBANG MALAM</w:t>
+            </w:r>
+          </w:p>
+        </w:tc>
+        <w:tc>
+          <w:tcPr>
+            <w:tcW w:w="3176" w:type="dxa"/>
+            <w:shd w:val="clear" w:color="auto" w:fill="FBE4D5" w:themeFill="accent2" w:themeFillTint="33"/>
+            <w:vAlign w:val="center"/>
+          </w:tcPr>
+          <w:p>
+            <w:pPr>
+              <w:jc w:val="center"/>
+              <w:rPr>
+                <w:rFonts w:ascii="Calibri" w:hAnsi="Calibri" w:cs="Calibri"/>
+                <w:b/>
+                <w:bCs/>
+              </w:rPr>
+            </w:pPr>
+            <w:r>
+              <w:rPr>
+                <w:rFonts w:ascii="Calibri" w:hAnsi="Calibri" w:cs="Calibri"/>
+                <w:b/>
+                <w:bCs/>
+              </w:rPr>
+              <w:t>Security</w:t>
+            </w:r>
+          </w:p>
+        </w:tc>
+        <w:tc>
+          <w:tcPr>
+            <w:tcW w:w="3301" w:type="dxa"/>
+            <w:shd w:val="clear" w:color="auto" w:fill="FBE4D5" w:themeFill="accent2" w:themeFillTint="33"/>
+            <w:vAlign w:val="center"/>
+          </w:tcPr>
+          <w:p>
+            <w:pPr>
+              <w:jc w:val="center"/>
+              <w:rPr>
+                <w:rFonts w:ascii="Calibri" w:hAnsi="Calibri" w:cs="Calibri"/>
+              </w:rPr>
+            </w:pPr>
+            <w:r>
+              <w:rPr>
+                <w:rFonts w:ascii="Calibri" w:hAnsi="Calibri" w:cs="Calibri"/>
+              </w:rPr>
+              <w:t>${</w:t>
+            </w:r>
+            <w:r>
+              <w:rPr>
+                <w:rFonts w:ascii="Calibri" w:hAnsi="Calibri" w:cs="Calibri"/>
+              </w:rPr>
+              <w:t>malam_security_plant</w:t>
+            </w:r>
+            <w:r>
+              <w:rPr>
+                <w:rFonts w:ascii="Calibri" w:hAnsi="Calibri" w:cs="Calibri"/>
+              </w:rPr>
+              <w:t>}</w:t>
+            </w:r>
+          </w:p>
+        </w:tc>
+      </w:tr>
+      <w:tr>
+        <w:trPr>
+          <w:trHeight w:val="267"/>
+        </w:trPr>
+        <w:tc>
+          <w:tcPr>
+            <w:tcW w:w="797" w:type="dxa"/>
+            <w:vMerge/>
+            <w:shd w:val="clear" w:color="auto" w:fill="FBE4D5" w:themeFill="accent2" w:themeFillTint="33"/>
+            <w:vAlign w:val="center"/>
+          </w:tcPr>
+          <w:p>
+            <w:pPr>
+              <w:jc w:val="center"/>
+              <w:rPr>
+                <w:b/>
+                <w:bCs/>
+                <w:sz w:val="24"/>
+                <w:szCs w:val="24"/>
+              </w:rPr>
+            </w:pPr>
+          </w:p>
+        </w:tc>
+        <w:tc>
+          <w:tcPr>
+            <w:tcW w:w="1913" w:type="dxa"/>
+            <w:vMerge/>
+            <w:shd w:val="clear" w:color="auto" w:fill="FBE4D5" w:themeFill="accent2" w:themeFillTint="33"/>
+            <w:vAlign w:val="center"/>
+          </w:tcPr>
+          <w:p>
+            <w:pPr>
+              <w:jc w:val="center"/>
+              <w:rPr>
+                <w:b/>
+                <w:bCs/>
+                <w:sz w:val="24"/>
+                <w:szCs w:val="24"/>
+              </w:rPr>
+            </w:pPr>
+          </w:p>
+        </w:tc>
+        <w:tc>
+          <w:tcPr>
+            <w:tcW w:w="3176" w:type="dxa"/>
+            <w:shd w:val="clear" w:color="auto" w:fill="FBE4D5" w:themeFill="accent2" w:themeFillTint="33"/>
+            <w:vAlign w:val="center"/>
+          </w:tcPr>
+          <w:p>
+            <w:pPr>
+              <w:jc w:val="center"/>
+              <w:rPr>
+                <w:rFonts w:ascii="Calibri" w:hAnsi="Calibri" w:cs="Calibri"/>
+                <w:b/>
+                <w:bCs/>
+              </w:rPr>
+            </w:pPr>
+            <w:r>
+              <w:rPr>
+                <w:rFonts w:ascii="Calibri" w:hAnsi="Calibri" w:cs="Calibri"/>
+                <w:b/>
+                <w:bCs/>
+              </w:rPr>
+              <w:t>SECURITY PATROL</w:t>
+            </w:r>
+          </w:p>
+        </w:tc>
+        <w:tc>
+          <w:tcPr>
+            <w:tcW w:w="3301" w:type="dxa"/>
+            <w:shd w:val="clear" w:color="auto" w:fill="FBE4D5" w:themeFill="accent2" w:themeFillTint="33"/>
+            <w:vAlign w:val="center"/>
+          </w:tcPr>
+          <w:p>
+            <w:pPr>
+              <w:jc w:val="center"/>
+              <w:rPr>
+                <w:rFonts w:ascii="Calibri" w:hAnsi="Calibri" w:cs="Calibri"/>
+              </w:rPr>
+            </w:pPr>
+            <w:r>
+              <w:rPr>
+                <w:rFonts w:ascii="Calibri" w:hAnsi="Calibri" w:cs="Calibri"/>
+              </w:rPr>
+              <w:t>${</w:t>
+            </w:r>
+            <w:r>
+              <w:rPr>
+                <w:rFonts w:ascii="Calibri" w:hAnsi="Calibri" w:cs="Calibri"/>
+              </w:rPr>
+              <w:t>malam_security_patrol</w:t>
+            </w:r>
+            <w:r>
+              <w:rPr>
+                <w:rFonts w:ascii="Calibri" w:hAnsi="Calibri" w:cs="Calibri"/>
+              </w:rPr>
+              <w:t>}</w:t>
+            </w:r>
+          </w:p>
+        </w:tc>
+      </w:tr>
+      <w:tr>
+        <w:trPr>
+          <w:trHeight w:val="267"/>
+        </w:trPr>
+        <w:tc>
+          <w:tcPr>
+            <w:tcW w:w="797" w:type="dxa"/>
+            <w:vMerge/>
+            <w:shd w:val="clear" w:color="auto" w:fill="FBE4D5" w:themeFill="accent2" w:themeFillTint="33"/>
+            <w:vAlign w:val="center"/>
+          </w:tcPr>
+          <w:p>
+            <w:pPr>
+              <w:jc w:val="center"/>
+              <w:rPr>
+                <w:b/>
+                <w:bCs/>
+                <w:sz w:val="24"/>
+                <w:szCs w:val="24"/>
+              </w:rPr>
+            </w:pPr>
+          </w:p>
+        </w:tc>
+        <w:tc>
+          <w:tcPr>
+            <w:tcW w:w="1913" w:type="dxa"/>
+            <w:vMerge/>
+            <w:shd w:val="clear" w:color="auto" w:fill="FBE4D5" w:themeFill="accent2" w:themeFillTint="33"/>
+            <w:vAlign w:val="center"/>
+          </w:tcPr>
+          <w:p>
+            <w:pPr>
+              <w:jc w:val="center"/>
+              <w:rPr>
+                <w:b/>
+                <w:bCs/>
+                <w:sz w:val="24"/>
+                <w:szCs w:val="24"/>
+              </w:rPr>
+            </w:pPr>
+          </w:p>
+        </w:tc>
+        <w:tc>
+          <w:tcPr>
+            <w:tcW w:w="3176" w:type="dxa"/>
+            <w:shd w:val="clear" w:color="auto" w:fill="FBE4D5" w:themeFill="accent2" w:themeFillTint="33"/>
+            <w:vAlign w:val="center"/>
+          </w:tcPr>
+          <w:p>
+            <w:pPr>
+              <w:jc w:val="center"/>
+              <w:rPr>
+                <w:rFonts w:ascii="Calibri" w:hAnsi="Calibri" w:cs="Calibri"/>
+                <w:b/>
+                <w:bCs/>
+              </w:rPr>
+            </w:pPr>
+            <w:r>
+              <w:rPr>
+                <w:rFonts w:ascii="Calibri" w:hAnsi="Calibri" w:cs="Calibri"/>
+                <w:b/>
+                <w:bCs/>
+              </w:rPr>
+              <w:t>PLANT</w:t>
+            </w:r>
+          </w:p>
+        </w:tc>
+        <w:tc>
+          <w:tcPr>
+            <w:tcW w:w="3301" w:type="dxa"/>
+            <w:shd w:val="clear" w:color="auto" w:fill="FBE4D5" w:themeFill="accent2" w:themeFillTint="33"/>
+            <w:vAlign w:val="center"/>
+          </w:tcPr>
+          <w:p>
+            <w:pPr>
+              <w:jc w:val="center"/>
+              <w:rPr>
+                <w:rFonts w:ascii="Calibri" w:hAnsi="Calibri" w:cs="Calibri"/>
+              </w:rPr>
+            </w:pPr>
+            <w:r>
+              <w:rPr>
+                <w:rFonts w:ascii="Calibri" w:hAnsi="Calibri" w:cs="Calibri"/>
+              </w:rPr>
+              <w:t>${</w:t>
+            </w:r>
+            <w:r>
+              <w:rPr>
+                <w:rFonts w:ascii="Calibri" w:hAnsi="Calibri" w:cs="Calibri"/>
+              </w:rPr>
+              <w:t>malam_base_control</w:t>
+            </w:r>
+            <w:r>
+              <w:rPr>
+                <w:rFonts w:ascii="Calibri" w:hAnsi="Calibri" w:cs="Calibri"/>
+              </w:rPr>
+              <w:t>}</w:t>
+            </w:r>
+          </w:p>
+        </w:tc>
+      </w:tr>
+      <w:tr>
+        <w:trPr>
+          <w:trHeight w:val="267"/>
+        </w:trPr>
+        <w:tc>
+          <w:tcPr>
+            <w:tcW w:w="797" w:type="dxa"/>
+            <w:vMerge/>
+            <w:shd w:val="clear" w:color="auto" w:fill="FBE4D5" w:themeFill="accent2" w:themeFillTint="33"/>
+            <w:vAlign w:val="center"/>
+          </w:tcPr>
+          <w:p>
+            <w:pPr>
+              <w:jc w:val="center"/>
+              <w:rPr>
+                <w:b/>
+                <w:bCs/>
+                <w:sz w:val="24"/>
+                <w:szCs w:val="24"/>
+              </w:rPr>
+            </w:pPr>
+          </w:p>
+        </w:tc>
+        <w:tc>
+          <w:tcPr>
+            <w:tcW w:w="1913" w:type="dxa"/>
+            <w:vMerge/>
+            <w:shd w:val="clear" w:color="auto" w:fill="FBE4D5" w:themeFill="accent2" w:themeFillTint="33"/>
+            <w:vAlign w:val="center"/>
+          </w:tcPr>
+          <w:p>
+            <w:pPr>
+              <w:jc w:val="center"/>
+              <w:rPr>
+                <w:b/>
+                <w:bCs/>
+                <w:sz w:val="24"/>
+                <w:szCs w:val="24"/>
+              </w:rPr>
+            </w:pPr>
+          </w:p>
+        </w:tc>
+        <w:tc>
+          <w:tcPr>
+            <w:tcW w:w="3176" w:type="dxa"/>
+            <w:shd w:val="clear" w:color="auto" w:fill="FBE4D5" w:themeFill="accent2" w:themeFillTint="33"/>
+            <w:vAlign w:val="center"/>
+          </w:tcPr>
+          <w:p>
+            <w:pPr>
+              <w:jc w:val="center"/>
+              <w:rPr>
+                <w:rFonts w:ascii="Calibri" w:hAnsi="Calibri" w:cs="Calibri"/>
+                <w:b/>
+                <w:bCs/>
+              </w:rPr>
+            </w:pPr>
+            <w:r>
+              <w:rPr>
+                <w:rFonts w:ascii="Calibri" w:hAnsi="Calibri" w:cs="Calibri"/>
+                <w:b/>
+                <w:bCs/>
+              </w:rPr>
+              <w:t>ENGINEERING</w:t>
+            </w:r>
+          </w:p>
+        </w:tc>
+        <w:tc>
+          <w:tcPr>
+            <w:tcW w:w="3301" w:type="dxa"/>
+            <w:shd w:val="clear" w:color="auto" w:fill="FBE4D5" w:themeFill="accent2" w:themeFillTint="33"/>
+            <w:vAlign w:val="center"/>
+          </w:tcPr>
+          <w:p>
+            <w:pPr>
+              <w:jc w:val="center"/>
+              <w:rPr>
+                <w:rFonts w:ascii="Calibri" w:hAnsi="Calibri" w:cs="Calibri"/>
+              </w:rPr>
+            </w:pPr>
+            <w:r>
+              <w:rPr>
+                <w:rFonts w:ascii="Calibri" w:hAnsi="Calibri" w:cs="Calibri"/>
+              </w:rPr>
+              <w:t>${</w:t>
+            </w:r>
+            <w:r>
+              <w:rPr>
+                <w:rFonts w:ascii="Calibri" w:hAnsi="Calibri" w:cs="Calibri"/>
+              </w:rPr>
+              <w:t>malam_eng_plant</w:t>
+            </w:r>
+            <w:r>
+              <w:rPr>
+                <w:rFonts w:ascii="Calibri" w:hAnsi="Calibri" w:cs="Calibri"/>
+              </w:rPr>
+              <w:t>}</w:t>
+            </w:r>
+          </w:p>
+        </w:tc>
+      </w:tr>
+      <w:tr>
+        <w:trPr>
+          <w:trHeight w:val="267"/>
+        </w:trPr>
+        <w:tc>
+          <w:tcPr>
+            <w:tcW w:w="797" w:type="dxa"/>
+            <w:vMerge/>
+            <w:shd w:val="clear" w:color="auto" w:fill="FBE4D5" w:themeFill="accent2" w:themeFillTint="33"/>
+            <w:vAlign w:val="center"/>
+          </w:tcPr>
+          <w:p>
+            <w:pPr>
+              <w:jc w:val="center"/>
+              <w:rPr>
+                <w:b/>
+                <w:bCs/>
+                <w:sz w:val="24"/>
+                <w:szCs w:val="24"/>
+              </w:rPr>
+            </w:pPr>
+          </w:p>
+        </w:tc>
+        <w:tc>
+          <w:tcPr>
+            <w:tcW w:w="1913" w:type="dxa"/>
+            <w:vMerge/>
+            <w:shd w:val="clear" w:color="auto" w:fill="FBE4D5" w:themeFill="accent2" w:themeFillTint="33"/>
+            <w:vAlign w:val="center"/>
+          </w:tcPr>
+          <w:p>
+            <w:pPr>
+              <w:jc w:val="center"/>
+              <w:rPr>
+                <w:b/>
+                <w:bCs/>
+                <w:sz w:val="24"/>
+                <w:szCs w:val="24"/>
+              </w:rPr>
+            </w:pPr>
+          </w:p>
+        </w:tc>
+        <w:tc>
+          <w:tcPr>
+            <w:tcW w:w="3176" w:type="dxa"/>
+            <w:shd w:val="clear" w:color="auto" w:fill="FBE4D5" w:themeFill="accent2" w:themeFillTint="33"/>
+            <w:vAlign w:val="center"/>
+          </w:tcPr>
+          <w:p>
+            <w:pPr>
+              <w:jc w:val="center"/>
+              <w:rPr>
+                <w:rFonts w:ascii="Calibri" w:hAnsi="Calibri" w:cs="Calibri"/>
+                <w:b/>
+                <w:bCs/>
+              </w:rPr>
+            </w:pPr>
+            <w:r>
+              <w:rPr>
+                <w:rFonts w:ascii="Calibri" w:hAnsi="Calibri" w:cs="Calibri"/>
+                <w:b/>
+                <w:bCs/>
+              </w:rPr>
+              <w:t>COE - CCR</w:t>
+            </w:r>
+          </w:p>
+        </w:tc>
+        <w:tc>
+          <w:tcPr>
+            <w:tcW w:w="3301" w:type="dxa"/>
+            <w:shd w:val="clear" w:color="auto" w:fill="FBE4D5" w:themeFill="accent2" w:themeFillTint="33"/>
+            <w:vAlign w:val="center"/>
+          </w:tcPr>
+          <w:p>
+            <w:pPr>
+              <w:jc w:val="center"/>
+              <w:rPr>
+                <w:rFonts w:ascii="Calibri" w:hAnsi="Calibri" w:cs="Calibri"/>
+              </w:rPr>
+            </w:pPr>
+            <w:r>
+              <w:rPr>
+                <w:rFonts w:ascii="Calibri" w:hAnsi="Calibri" w:cs="Calibri"/>
+              </w:rPr>
+              <w:t>${</w:t>
+            </w:r>
+            <w:r>
+              <w:rPr>
+                <w:rFonts w:ascii="Calibri" w:hAnsi="Calibri" w:cs="Calibri"/>
+              </w:rPr>
+              <w:t>malam_coe_office</w:t>
+            </w:r>
+            <w:bookmarkStart w:id="0" w:name="_GoBack"/>
+            <w:bookmarkEnd w:id="0"/>
+            <w:r>
+              <w:rPr>
+                <w:rFonts w:ascii="Calibri" w:hAnsi="Calibri" w:cs="Calibri"/>
+              </w:rPr>
+              <w:t>}</w:t>
             </w:r>
           </w:p>
         </w:tc>

</xml_diff>